<commit_message>
Carpeta Historias de Usuario actualizada
</commit_message>
<xml_diff>
--- a/MAXPETS/Documentos/Trimestre I/4. Historias de usuario/Historias_usuario_Veterinaria.docx
+++ b/MAXPETS/Documentos/Trimestre I/4. Historias de usuario/Historias_usuario_Veterinaria.docx
@@ -20,12 +20,14 @@
           <w:tcPr>
             <w:tcW w:w="13994" w:type="dxa"/>
             <w:gridSpan w:val="5"/>
+            <w:tcMar/>
           </w:tcPr>
           <w:p>
             <w:pPr>
               <w:jc w:val="center"/>
               <w:rPr>
-                <w:b/>
+                <w:b w:val="1"/>
+                <w:bCs w:val="1"/>
                 <w:lang w:val="es-CO"/>
               </w:rPr>
             </w:pPr>
@@ -33,8 +35,8 @@
               <w:rPr>
                 <w:rStyle w:val="normaltextrun"/>
                 <w:rFonts w:ascii="Arial" w:hAnsi="Arial" w:cs="Arial"/>
-                <w:b/>
-                <w:bCs/>
+                <w:b w:val="1"/>
+                <w:bCs w:val="1"/>
                 <w:color w:val="000000"/>
                 <w:shd w:val="clear" w:color="auto" w:fill="FFFFFF"/>
                 <w:lang w:val="es-ES"/>
@@ -57,6 +59,7 @@
         <w:tc>
           <w:tcPr>
             <w:tcW w:w="1677" w:type="dxa"/>
+            <w:tcMar/>
           </w:tcPr>
           <w:p>
             <w:pPr>
@@ -75,6 +78,7 @@
         <w:tc>
           <w:tcPr>
             <w:tcW w:w="1730" w:type="dxa"/>
+            <w:tcMar/>
           </w:tcPr>
           <w:p>
             <w:pPr>
@@ -93,6 +97,7 @@
         <w:tc>
           <w:tcPr>
             <w:tcW w:w="1975" w:type="dxa"/>
+            <w:tcMar/>
           </w:tcPr>
           <w:p>
             <w:pPr>
@@ -112,6 +117,7 @@
         <w:tc>
           <w:tcPr>
             <w:tcW w:w="4687" w:type="dxa"/>
+            <w:tcMar/>
           </w:tcPr>
           <w:p>
             <w:pPr>
@@ -130,6 +136,7 @@
         <w:tc>
           <w:tcPr>
             <w:tcW w:w="3925" w:type="dxa"/>
+            <w:tcMar/>
           </w:tcPr>
           <w:p>
             <w:pPr>
@@ -150,6 +157,7 @@
         <w:tc>
           <w:tcPr>
             <w:tcW w:w="1677" w:type="dxa"/>
+            <w:tcMar/>
           </w:tcPr>
           <w:p>
             <w:r>
@@ -160,6 +168,7 @@
         <w:tc>
           <w:tcPr>
             <w:tcW w:w="1730" w:type="dxa"/>
+            <w:tcMar/>
           </w:tcPr>
           <w:p>
             <w:r>
@@ -170,6 +179,7 @@
         <w:tc>
           <w:tcPr>
             <w:tcW w:w="1975" w:type="dxa"/>
+            <w:tcMar/>
           </w:tcPr>
           <w:p>
             <w:r>
@@ -186,6 +196,7 @@
         <w:tc>
           <w:tcPr>
             <w:tcW w:w="4687" w:type="dxa"/>
+            <w:tcMar/>
           </w:tcPr>
           <w:p>
             <w:r>
@@ -229,6 +240,7 @@
         <w:tc>
           <w:tcPr>
             <w:tcW w:w="3925" w:type="dxa"/>
+            <w:tcMar/>
           </w:tcPr>
           <w:p>
             <w:r>
@@ -428,6 +440,7 @@
         <w:tc>
           <w:tcPr>
             <w:tcW w:w="1677" w:type="dxa"/>
+            <w:tcMar/>
           </w:tcPr>
           <w:p>
             <w:r>
@@ -439,6 +452,7 @@
         <w:tc>
           <w:tcPr>
             <w:tcW w:w="1730" w:type="dxa"/>
+            <w:tcMar/>
           </w:tcPr>
           <w:p>
             <w:r>
@@ -450,6 +464,7 @@
         <w:tc>
           <w:tcPr>
             <w:tcW w:w="1975" w:type="dxa"/>
+            <w:tcMar/>
           </w:tcPr>
           <w:p>
             <w:r>
@@ -460,6 +475,7 @@
         <w:tc>
           <w:tcPr>
             <w:tcW w:w="4687" w:type="dxa"/>
+            <w:tcMar/>
           </w:tcPr>
           <w:p>
             <w:r>
@@ -470,6 +486,7 @@
         <w:tc>
           <w:tcPr>
             <w:tcW w:w="3925" w:type="dxa"/>
+            <w:tcMar/>
           </w:tcPr>
           <w:p>
             <w:r>
@@ -506,6 +523,7 @@
         <w:tc>
           <w:tcPr>
             <w:tcW w:w="1677" w:type="dxa"/>
+            <w:tcMar/>
           </w:tcPr>
           <w:p>
             <w:r>
@@ -516,6 +534,7 @@
         <w:tc>
           <w:tcPr>
             <w:tcW w:w="1730" w:type="dxa"/>
+            <w:tcMar/>
           </w:tcPr>
           <w:p>
             <w:r>
@@ -526,6 +545,7 @@
         <w:tc>
           <w:tcPr>
             <w:tcW w:w="1975" w:type="dxa"/>
+            <w:tcMar/>
           </w:tcPr>
           <w:p>
             <w:r>
@@ -536,6 +556,7 @@
         <w:tc>
           <w:tcPr>
             <w:tcW w:w="4687" w:type="dxa"/>
+            <w:tcMar/>
           </w:tcPr>
           <w:p>
             <w:r>
@@ -546,6 +567,7 @@
         <w:tc>
           <w:tcPr>
             <w:tcW w:w="3925" w:type="dxa"/>
+            <w:tcMar/>
           </w:tcPr>
           <w:p>
             <w:r>
@@ -586,6 +608,7 @@
         <w:tc>
           <w:tcPr>
             <w:tcW w:w="1677" w:type="dxa"/>
+            <w:tcMar/>
           </w:tcPr>
           <w:p>
             <w:r>
@@ -596,6 +619,7 @@
         <w:tc>
           <w:tcPr>
             <w:tcW w:w="1730" w:type="dxa"/>
+            <w:tcMar/>
           </w:tcPr>
           <w:p>
             <w:r>
@@ -606,6 +630,7 @@
         <w:tc>
           <w:tcPr>
             <w:tcW w:w="1975" w:type="dxa"/>
+            <w:tcMar/>
           </w:tcPr>
           <w:p>
             <w:r>
@@ -616,6 +641,7 @@
         <w:tc>
           <w:tcPr>
             <w:tcW w:w="4687" w:type="dxa"/>
+            <w:tcMar/>
           </w:tcPr>
           <w:p>
             <w:r>
@@ -633,6 +659,7 @@
         <w:tc>
           <w:tcPr>
             <w:tcW w:w="3925" w:type="dxa"/>
+            <w:tcMar/>
           </w:tcPr>
           <w:p>
             <w:r>
@@ -670,6 +697,7 @@
         <w:tc>
           <w:tcPr>
             <w:tcW w:w="1677" w:type="dxa"/>
+            <w:tcMar/>
           </w:tcPr>
           <w:p>
             <w:r>
@@ -684,6 +712,7 @@
         <w:tc>
           <w:tcPr>
             <w:tcW w:w="1730" w:type="dxa"/>
+            <w:tcMar/>
           </w:tcPr>
           <w:p>
             <w:r>
@@ -697,6 +726,7 @@
         <w:tc>
           <w:tcPr>
             <w:tcW w:w="1975" w:type="dxa"/>
+            <w:tcMar/>
           </w:tcPr>
           <w:p>
             <w:r>
@@ -707,6 +737,7 @@
         <w:tc>
           <w:tcPr>
             <w:tcW w:w="4687" w:type="dxa"/>
+            <w:tcMar/>
           </w:tcPr>
           <w:p>
             <w:r>
@@ -717,15 +748,26 @@
         <w:tc>
           <w:tcPr>
             <w:tcW w:w="3925" w:type="dxa"/>
-          </w:tcPr>
-          <w:p>
-            <w:r>
+            <w:tcMar/>
+          </w:tcPr>
+          <w:p>
+            <w:r>
+              <w:rPr/>
               <w:t>ESCENARIOS:</w:t>
             </w:r>
           </w:p>
           <w:p>
-            <w:r>
-              <w:t>Se implementa una alerta (pop up), en el cual se menciona que la cédula es el número de documento.</w:t>
+            <w:pPr>
+              <w:pStyle w:val="Normal"/>
+              <w:suppressLineNumbers w:val="0"/>
+              <w:bidi w:val="0"/>
+              <w:spacing w:before="0" w:beforeAutospacing="off" w:after="0" w:afterAutospacing="off" w:line="259" w:lineRule="auto"/>
+              <w:ind w:left="0" w:right="0"/>
+              <w:jc w:val="left"/>
+            </w:pPr>
+            <w:r>
+              <w:rPr/>
+              <w:t>Se ingresa el número de documento, si este se encuentra en la base de datos del sistema, se habilita la opción de cma</w:t>
             </w:r>
           </w:p>
           <w:p>
@@ -752,6 +794,7 @@
         <w:tc>
           <w:tcPr>
             <w:tcW w:w="1677" w:type="dxa"/>
+            <w:tcMar/>
           </w:tcPr>
           <w:p>
             <w:pPr>
@@ -785,6 +828,7 @@
         <w:tc>
           <w:tcPr>
             <w:tcW w:w="1730" w:type="dxa"/>
+            <w:tcMar/>
           </w:tcPr>
           <w:p>
             <w:r>
@@ -798,6 +842,7 @@
         <w:tc>
           <w:tcPr>
             <w:tcW w:w="1975" w:type="dxa"/>
+            <w:tcMar/>
           </w:tcPr>
           <w:p>
             <w:r>
@@ -808,6 +853,7 @@
         <w:tc>
           <w:tcPr>
             <w:tcW w:w="4687" w:type="dxa"/>
+            <w:tcMar/>
           </w:tcPr>
           <w:p>
             <w:r>
@@ -818,6 +864,7 @@
         <w:tc>
           <w:tcPr>
             <w:tcW w:w="3925" w:type="dxa"/>
+            <w:tcMar/>
           </w:tcPr>
           <w:p>
             <w:r>
@@ -1354,6 +1401,7 @@
           <w:tcPr>
             <w:tcW w:w="13994" w:type="dxa"/>
             <w:gridSpan w:val="5"/>
+            <w:tcMar/>
           </w:tcPr>
           <w:p>
             <w:pPr>
@@ -1382,6 +1430,7 @@
         <w:tc>
           <w:tcPr>
             <w:tcW w:w="1677" w:type="dxa"/>
+            <w:tcMar/>
           </w:tcPr>
           <w:p>
             <w:pPr>
@@ -1400,6 +1449,7 @@
         <w:tc>
           <w:tcPr>
             <w:tcW w:w="1730" w:type="dxa"/>
+            <w:tcMar/>
           </w:tcPr>
           <w:p>
             <w:pPr>
@@ -1418,6 +1468,7 @@
         <w:tc>
           <w:tcPr>
             <w:tcW w:w="1975" w:type="dxa"/>
+            <w:tcMar/>
           </w:tcPr>
           <w:p>
             <w:pPr>
@@ -1437,6 +1488,7 @@
         <w:tc>
           <w:tcPr>
             <w:tcW w:w="4687" w:type="dxa"/>
+            <w:tcMar/>
           </w:tcPr>
           <w:p>
             <w:pPr>
@@ -1455,6 +1507,7 @@
         <w:tc>
           <w:tcPr>
             <w:tcW w:w="3925" w:type="dxa"/>
+            <w:tcMar/>
           </w:tcPr>
           <w:p>
             <w:pPr>
@@ -1475,6 +1528,7 @@
         <w:tc>
           <w:tcPr>
             <w:tcW w:w="1677" w:type="dxa"/>
+            <w:tcMar/>
           </w:tcPr>
           <w:p>
             <w:r>
@@ -1488,6 +1542,7 @@
         <w:tc>
           <w:tcPr>
             <w:tcW w:w="1730" w:type="dxa"/>
+            <w:tcMar/>
           </w:tcPr>
           <w:p>
             <w:r>
@@ -1501,6 +1556,7 @@
         <w:tc>
           <w:tcPr>
             <w:tcW w:w="1975" w:type="dxa"/>
+            <w:tcMar/>
           </w:tcPr>
           <w:p>
             <w:r>
@@ -1520,15 +1576,31 @@
         <w:tc>
           <w:tcPr>
             <w:tcW w:w="4687" w:type="dxa"/>
-          </w:tcPr>
-          <w:p>
-            <w:r>
-              <w:t xml:space="preserve">COMO usuario NECESITO </w:t>
-            </w:r>
-            <w:r>
+            <w:tcMar/>
+          </w:tcPr>
+          <w:p>
+            <w:r>
+              <w:rPr/>
+              <w:t xml:space="preserve">COMO </w:t>
+            </w:r>
+            <w:r>
+              <w:rPr/>
+              <w:t>admin</w:t>
+            </w:r>
+            <w:r>
+              <w:rPr/>
+              <w:t xml:space="preserve"> y veterinario</w:t>
+            </w:r>
+            <w:r>
+              <w:rPr/>
+              <w:t xml:space="preserve"> NECESITO </w:t>
+            </w:r>
+            <w:r>
+              <w:rPr/>
               <w:t>buscar clientes dentro del sistema</w:t>
             </w:r>
             <w:r>
+              <w:rPr/>
               <w:t>.</w:t>
             </w:r>
           </w:p>
@@ -1536,6 +1608,7 @@
         <w:tc>
           <w:tcPr>
             <w:tcW w:w="3925" w:type="dxa"/>
+            <w:tcMar/>
           </w:tcPr>
           <w:p>
             <w:r>
@@ -1585,6 +1658,7 @@
         <w:tc>
           <w:tcPr>
             <w:tcW w:w="1677" w:type="dxa"/>
+            <w:tcMar/>
           </w:tcPr>
           <w:p>
             <w:r>
@@ -1598,6 +1672,7 @@
         <w:tc>
           <w:tcPr>
             <w:tcW w:w="1730" w:type="dxa"/>
+            <w:tcMar/>
           </w:tcPr>
           <w:p>
             <w:r>
@@ -1611,6 +1686,7 @@
         <w:tc>
           <w:tcPr>
             <w:tcW w:w="1975" w:type="dxa"/>
+            <w:tcMar/>
           </w:tcPr>
           <w:p>
             <w:r>
@@ -1621,6 +1697,7 @@
         <w:tc>
           <w:tcPr>
             <w:tcW w:w="4687" w:type="dxa"/>
+            <w:tcMar/>
           </w:tcPr>
           <w:p>
             <w:r>
@@ -1631,6 +1708,7 @@
         <w:tc>
           <w:tcPr>
             <w:tcW w:w="3925" w:type="dxa"/>
+            <w:tcMar/>
           </w:tcPr>
           <w:p>
             <w:r>
@@ -1668,6 +1746,7 @@
         <w:tc>
           <w:tcPr>
             <w:tcW w:w="1677" w:type="dxa"/>
+            <w:tcMar/>
           </w:tcPr>
           <w:p>
             <w:r>
@@ -1678,6 +1757,7 @@
         <w:tc>
           <w:tcPr>
             <w:tcW w:w="1730" w:type="dxa"/>
+            <w:tcMar/>
           </w:tcPr>
           <w:p>
             <w:r>
@@ -1688,6 +1768,7 @@
         <w:tc>
           <w:tcPr>
             <w:tcW w:w="1975" w:type="dxa"/>
+            <w:tcMar/>
           </w:tcPr>
           <w:p>
             <w:r>
@@ -1698,6 +1779,7 @@
         <w:tc>
           <w:tcPr>
             <w:tcW w:w="4687" w:type="dxa"/>
+            <w:tcMar/>
           </w:tcPr>
           <w:p>
             <w:r>
@@ -1708,6 +1790,7 @@
         <w:tc>
           <w:tcPr>
             <w:tcW w:w="3925" w:type="dxa"/>
+            <w:tcMar/>
           </w:tcPr>
           <w:p>
             <w:r>
@@ -1748,6 +1831,7 @@
         <w:tc>
           <w:tcPr>
             <w:tcW w:w="1677" w:type="dxa"/>
+            <w:tcMar/>
           </w:tcPr>
           <w:p>
             <w:r>
@@ -1762,6 +1846,7 @@
         <w:tc>
           <w:tcPr>
             <w:tcW w:w="1730" w:type="dxa"/>
+            <w:tcMar/>
           </w:tcPr>
           <w:p>
             <w:r>
@@ -1775,6 +1860,7 @@
         <w:tc>
           <w:tcPr>
             <w:tcW w:w="1975" w:type="dxa"/>
+            <w:tcMar/>
           </w:tcPr>
           <w:p>
             <w:r>
@@ -1785,6 +1871,7 @@
         <w:tc>
           <w:tcPr>
             <w:tcW w:w="4687" w:type="dxa"/>
+            <w:tcMar/>
           </w:tcPr>
           <w:p>
             <w:r>
@@ -1795,6 +1882,7 @@
         <w:tc>
           <w:tcPr>
             <w:tcW w:w="3925" w:type="dxa"/>
+            <w:tcMar/>
           </w:tcPr>
           <w:p>
             <w:r>
@@ -1835,6 +1923,7 @@
         <w:tc>
           <w:tcPr>
             <w:tcW w:w="1677" w:type="dxa"/>
+            <w:tcMar/>
           </w:tcPr>
           <w:p>
             <w:r>
@@ -1848,6 +1937,7 @@
         <w:tc>
           <w:tcPr>
             <w:tcW w:w="1730" w:type="dxa"/>
+            <w:tcMar/>
           </w:tcPr>
           <w:p>
             <w:r>
@@ -1861,6 +1951,7 @@
         <w:tc>
           <w:tcPr>
             <w:tcW w:w="1975" w:type="dxa"/>
+            <w:tcMar/>
           </w:tcPr>
           <w:p>
             <w:r>
@@ -1871,6 +1962,7 @@
         <w:tc>
           <w:tcPr>
             <w:tcW w:w="4687" w:type="dxa"/>
+            <w:tcMar/>
           </w:tcPr>
           <w:p>
             <w:r>
@@ -1881,6 +1973,7 @@
         <w:tc>
           <w:tcPr>
             <w:tcW w:w="3925" w:type="dxa"/>
+            <w:tcMar/>
           </w:tcPr>
           <w:p>
             <w:r>

</xml_diff>